<commit_message>
Update Short, Christopher - CV 10.docx
</commit_message>
<xml_diff>
--- a/cover_letter/Short, Christopher - CV 10.docx
+++ b/cover_letter/Short, Christopher - CV 10.docx
@@ -1,6 +1,6 @@
 
 <file path=word/document.xml><?xml version="1.0" encoding="utf-8"?>
-<w:document xmlns:wpc="http://schemas.microsoft.com/office/word/2010/wordprocessingCanvas" xmlns:cx="http://schemas.microsoft.com/office/drawing/2014/chartex" xmlns:cx1="http://schemas.microsoft.com/office/drawing/2015/9/8/chartex" xmlns:mc="http://schemas.openxmlformats.org/markup-compatibility/2006" xmlns:o="urn:schemas-microsoft-com:office:office" xmlns:r="http://schemas.openxmlformats.org/officeDocument/2006/relationships" xmlns:m="http://schemas.openxmlformats.org/officeDocument/2006/math" xmlns:v="urn:schemas-microsoft-com:vml" xmlns:wp14="http://schemas.microsoft.com/office/word/2010/wordprocessingDrawing" xmlns:wp="http://schemas.openxmlformats.org/drawingml/2006/wordprocessingDrawing" xmlns:w10="urn:schemas-microsoft-com:office:word" xmlns:w="http://schemas.openxmlformats.org/wordprocessingml/2006/main" xmlns:w14="http://schemas.microsoft.com/office/word/2010/wordml" xmlns:w15="http://schemas.microsoft.com/office/word/2012/wordml" xmlns:w16se="http://schemas.microsoft.com/office/word/2015/wordml/symex" xmlns:wpg="http://schemas.microsoft.com/office/word/2010/wordprocessingGroup" xmlns:wpi="http://schemas.microsoft.com/office/word/2010/wordprocessingInk" xmlns:wne="http://schemas.microsoft.com/office/word/2006/wordml" xmlns:wps="http://schemas.microsoft.com/office/word/2010/wordprocessingShape" mc:Ignorable="w14 w15 w16se wp14">
+<w:document xmlns:wpc="http://schemas.microsoft.com/office/word/2010/wordprocessingCanvas" xmlns:cx="http://schemas.microsoft.com/office/drawing/2014/chartex" xmlns:cx1="http://schemas.microsoft.com/office/drawing/2015/9/8/chartex" xmlns:cx2="http://schemas.microsoft.com/office/drawing/2015/10/21/chartex" xmlns:cx3="http://schemas.microsoft.com/office/drawing/2016/5/9/chartex" xmlns:cx4="http://schemas.microsoft.com/office/drawing/2016/5/10/chartex" xmlns:cx5="http://schemas.microsoft.com/office/drawing/2016/5/11/chartex" xmlns:cx6="http://schemas.microsoft.com/office/drawing/2016/5/12/chartex" xmlns:cx7="http://schemas.microsoft.com/office/drawing/2016/5/13/chartex" xmlns:cx8="http://schemas.microsoft.com/office/drawing/2016/5/14/chartex" xmlns:mc="http://schemas.openxmlformats.org/markup-compatibility/2006" xmlns:aink="http://schemas.microsoft.com/office/drawing/2016/ink" xmlns:am3d="http://schemas.microsoft.com/office/drawing/2017/model3d" xmlns:o="urn:schemas-microsoft-com:office:office" xmlns:oel="http://schemas.microsoft.com/office/2019/extlst" xmlns:r="http://schemas.openxmlformats.org/officeDocument/2006/relationships" xmlns:m="http://schemas.openxmlformats.org/officeDocument/2006/math" xmlns:v="urn:schemas-microsoft-com:vml" xmlns:wp14="http://schemas.microsoft.com/office/word/2010/wordprocessingDrawing" xmlns:wp="http://schemas.openxmlformats.org/drawingml/2006/wordprocessingDrawing" xmlns:w10="urn:schemas-microsoft-com:office:word" xmlns:w="http://schemas.openxmlformats.org/wordprocessingml/2006/main" xmlns:w14="http://schemas.microsoft.com/office/word/2010/wordml" xmlns:w15="http://schemas.microsoft.com/office/word/2012/wordml" xmlns:w16cex="http://schemas.microsoft.com/office/word/2018/wordml/cex" xmlns:w16cid="http://schemas.microsoft.com/office/word/2016/wordml/cid" xmlns:w16="http://schemas.microsoft.com/office/word/2018/wordml" xmlns:w16du="http://schemas.microsoft.com/office/word/2023/wordml/word16du" xmlns:w16sdtdh="http://schemas.microsoft.com/office/word/2020/wordml/sdtdatahash" xmlns:w16se="http://schemas.microsoft.com/office/word/2015/wordml/symex" xmlns:wpg="http://schemas.microsoft.com/office/word/2010/wordprocessingGroup" xmlns:wpi="http://schemas.microsoft.com/office/word/2010/wordprocessingInk" xmlns:wne="http://schemas.microsoft.com/office/word/2006/wordml" xmlns:wps="http://schemas.microsoft.com/office/word/2010/wordprocessingShape" mc:Ignorable="w14 w15 w16se w16cid w16 w16cex w16sdtdh wp14">
   <w:body>
     <w:p>
       <w:pPr>
@@ -317,7 +317,7 @@
               </wp:inline>
             </w:drawing>
           </mc:Choice>
-          <mc:Fallback xmlns:w16sdtdh="http://schemas.microsoft.com/office/word/2020/wordml/sdtdatahash" xmlns:w16="http://schemas.microsoft.com/office/word/2018/wordml" xmlns:w16cid="http://schemas.microsoft.com/office/word/2016/wordml/cid" xmlns:w16cex="http://schemas.microsoft.com/office/word/2018/wordml/cex" xmlns:oel="http://schemas.microsoft.com/office/2019/extlst" xmlns:am3d="http://schemas.microsoft.com/office/drawing/2017/model3d" xmlns:aink="http://schemas.microsoft.com/office/drawing/2016/ink" xmlns:cx8="http://schemas.microsoft.com/office/drawing/2016/5/14/chartex" xmlns:cx7="http://schemas.microsoft.com/office/drawing/2016/5/13/chartex" xmlns:cx6="http://schemas.microsoft.com/office/drawing/2016/5/12/chartex" xmlns:cx5="http://schemas.microsoft.com/office/drawing/2016/5/11/chartex" xmlns:cx4="http://schemas.microsoft.com/office/drawing/2016/5/10/chartex" xmlns:cx3="http://schemas.microsoft.com/office/drawing/2016/5/9/chartex" xmlns:cx2="http://schemas.microsoft.com/office/drawing/2015/10/21/chartex">
+          <mc:Fallback>
             <w:pict>
               <v:shape w14:anchorId="5C96F9C0" id="Freeform 5" o:spid="_x0000_s1026" alt="Email icon" style="width:10.8pt;height:7.2pt;visibility:visible;mso-wrap-style:square;mso-left-percent:-10001;mso-top-percent:-10001;mso-position-horizontal:absolute;mso-position-horizontal-relative:char;mso-position-vertical:absolute;mso-position-vertical-relative:line;mso-left-percent:-10001;mso-top-percent:-10001;v-text-anchor:top" coordsize="120,80" o:gfxdata="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" path="m108,21r,l60,58,12,21v-1,-1,-1,-2,,-3c13,16,14,16,16,17l60,51,104,17v1,-1,3,-1,4,1c109,19,109,20,108,21r,xm114,r,l6,c3,,,3,,6l,74v,3,3,6,6,6l114,80v3,,6,-3,6,-6l120,6c120,3,117,,114,xe" fillcolor="black [3213]" stroked="f" strokeweight="0">
                 <v:path arrowok="t" o:connecttype="custom" o:connectlocs="123444,24003;123444,24003;68580,66294;13716,24003;13716,20574;18288,19431;68580,58293;118872,19431;123444,20574;123444,24003;123444,24003;130302,0;130302,0;6858,0;0,6858;0,84582;6858,91440;130302,91440;137160,84582;137160,6858;130302,0" o:connectangles="0,0,0,0,0,0,0,0,0,0,0,0,0,0,0,0,0,0,0,0,0"/>
@@ -332,10 +332,14 @@
         <w:rPr>
           <w:rFonts w:ascii="Calibri Light" w:hAnsi="Calibri Light" w:cs="Calibri Light"/>
         </w:rPr>
-        <w:t xml:space="preserve"> AceTylercholine@gmail.com</w:t>
-      </w:r>
-      <w:bookmarkStart w:id="0" w:name="_GoBack"/>
-      <w:bookmarkEnd w:id="0"/>
+        <w:t xml:space="preserve"> </w:t>
+      </w:r>
+      <w:r>
+        <w:rPr>
+          <w:rFonts w:ascii="Calibri Light" w:hAnsi="Calibri Light" w:cs="Calibri Light"/>
+        </w:rPr>
+        <w:t>Christopher.Short@UTDallas.edu</w:t>
+      </w:r>
       <w:r>
         <w:rPr>
           <w:rFonts w:ascii="Calibri Light" w:hAnsi="Calibri Light" w:cs="Calibri Light"/>
@@ -2057,7 +2061,7 @@
               </wp:inline>
             </w:drawing>
           </mc:Choice>
-          <mc:Fallback xmlns:w16sdtdh="http://schemas.microsoft.com/office/word/2020/wordml/sdtdatahash" xmlns:w16="http://schemas.microsoft.com/office/word/2018/wordml" xmlns:w16cid="http://schemas.microsoft.com/office/word/2016/wordml/cid" xmlns:w16cex="http://schemas.microsoft.com/office/word/2018/wordml/cex" xmlns:oel="http://schemas.microsoft.com/office/2019/extlst" xmlns:am3d="http://schemas.microsoft.com/office/drawing/2017/model3d" xmlns:aink="http://schemas.microsoft.com/office/drawing/2016/ink" xmlns:cx8="http://schemas.microsoft.com/office/drawing/2016/5/14/chartex" xmlns:cx7="http://schemas.microsoft.com/office/drawing/2016/5/13/chartex" xmlns:cx6="http://schemas.microsoft.com/office/drawing/2016/5/12/chartex" xmlns:cx5="http://schemas.microsoft.com/office/drawing/2016/5/11/chartex" xmlns:cx4="http://schemas.microsoft.com/office/drawing/2016/5/10/chartex" xmlns:cx3="http://schemas.microsoft.com/office/drawing/2016/5/9/chartex" xmlns:cx2="http://schemas.microsoft.com/office/drawing/2015/10/21/chartex">
+          <mc:Fallback>
             <w:pict>
               <v:shape w14:anchorId="6522DCDE" id="Website icon" o:spid="_x0000_s1026" alt="Twitter/Blog/Portfolio icon" style="width:9.35pt;height:9.35pt;visibility:visible;mso-wrap-style:square;mso-left-percent:-10001;mso-top-percent:-10001;mso-position-horizontal:absolute;mso-position-horizontal-relative:char;mso-position-vertical:absolute;mso-position-vertical-relative:line;mso-left-percent:-10001;mso-top-percent:-10001;v-text-anchor:top" coordsize="2691,2691" o:gfxdata="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" path="m1942,1975r-21,68l1895,2108r-31,64l1830,2233r-36,59l1758,2346r-38,53l1684,2446r-33,44l1711,2468r62,-25l1835,2415r62,-31l1957,2348r60,-36l2075,2273r53,-43l2179,2187r47,-46l2267,2095r-57,-28l2147,2041r-65,-25l2013,1994r-71,-19xm767,1973r-76,21l620,2018r-67,27l490,2073r-59,31l478,2156r53,49l587,2252r61,44l711,2337r67,38l845,2409r69,31l984,2466r67,24l1017,2446r-35,-47l945,2347r-35,-55l875,2234r-33,-61l813,2108r-26,-66l767,1973xm1260,1906r-10,l1234,1907r-21,l1189,1908r-28,1l1132,1910r-31,1l1069,1912r-32,2l1006,1916r-30,3l948,1921r-26,3l900,1928r12,42l927,2012r17,41l963,2093r19,40l1003,2172r22,37l1047,2244r24,35l1094,2312r22,30l1138,2371r21,28l1179,2423r19,22l1215,2464r15,17l1243,2495r10,11l1261,2513r4,4l1266,2518r-6,-612xm1436,1905r-18,615l1419,2518r5,-6l1433,2503r12,-13l1460,2474r18,-18l1497,2436r23,-24l1543,2387r24,-29l1592,2327r26,-32l1644,2260r25,-36l1694,2187r23,-40l1740,2107r21,-41l1779,2022r16,-43l1808,1935r-26,-4l1751,1926r-33,-3l1684,1920r-35,-3l1613,1915r-34,-2l1546,1912r-29,-2l1489,1909r-21,-1l1451,1907r-11,-1l1436,1905xm2016,1420r-6,106l2001,1629r-13,100l1972,1827r70,18l2111,1866r66,23l2240,1914r61,27l2357,1970r41,-71l2434,1826r31,-77l2491,1670r20,-82l2526,1505r9,-85l2016,1420xm1428,1420r,334l1531,1759r101,9l1731,1780r97,15l1842,1708r12,-93l1861,1519r5,-99l1428,1420xm842,1420r5,100l855,1616r11,93l880,1797r96,-16l1074,1769r100,-9l1276,1755r,-335l842,1420xm156,1420r7,76l175,1571r18,73l214,1716r25,69l269,1853r34,65l341,1981r57,-31l459,1920r65,-27l591,1868r71,-23l736,1825r-16,-97l707,1628r-9,-103l692,1420r-536,xm1816,832r-94,15l1626,858r-98,9l1428,872r,397l1865,1269r-4,-94l1854,1084r-10,-88l1831,912r-15,-80xm892,831r-15,80l864,995r-9,88l847,1175r-4,94l1276,1269r,-398l1177,866r-96,-8l985,846,892,831xm2324,669r-66,32l2190,731r-74,27l2040,782r-79,22l1978,891r14,91l2003,1075r8,96l2016,1269r518,l2526,1186r-15,-81l2492,1026r-24,-76l2440,876r-34,-72l2367,735r-43,-66xm372,660r-25,36l322,732r-22,35l278,802r-20,37l240,876r-16,38l209,955r-13,43l185,1044r-10,49l167,1146r-6,58l157,1267r535,l694,1209r1,-49l697,1115r3,-38l702,1044r3,-31l709,987r3,-24l716,941r5,-22l726,899r5,-21l736,855r7,-24l749,803,678,785,611,764,548,741,486,716,428,688,372,660xm1717,217r37,50l1787,321r32,60l1849,444r28,67l1902,581r23,75l1991,638r63,-19l2114,596r57,-23l2226,549r-54,-54l2116,443r-60,-48l1994,351r-65,-40l1861,275r-70,-32l1717,217xm998,209r-76,26l849,267r-71,35l710,342r-64,45l584,435r-58,53l471,543r56,26l586,594r62,25l713,640r69,18l806,582r26,-72l861,440r31,-64l925,315r36,-56l998,209xm1276,172r-37,17l1204,213r-36,30l1133,279r-33,42l1067,368r-31,53l1007,479r-28,64l952,612r-23,72l1013,697r86,10l1187,716r89,4l1276,172xm1428,169r,552l1518,716r88,-7l1693,697r86,-13l1755,611r-27,-70l1700,477r-29,-58l1639,365r-33,-48l1572,276r-35,-37l1500,210r-36,-24l1428,169xm1345,r92,3l1528,12r88,15l1702,48r85,27l1869,106r78,36l2024,184r73,46l2167,281r67,54l2297,395r58,62l2411,524r50,69l2507,667r42,77l2585,823r31,81l2643,988r21,87l2679,1164r9,89l2691,1346r-3,92l2679,1528r-15,89l2643,1703r-27,84l2585,1869r-36,80l2507,2024r-46,74l2411,2168r-56,66l2297,2297r-63,59l2167,2411r-70,50l2024,2508r-77,41l1869,2585r-82,33l1702,2644r-86,20l1528,2679r-91,9l1345,2691r-92,-3l1162,2679r-87,-15l988,2644r-84,-26l822,2585r-79,-36l667,2508r-74,-47l524,2411r-67,-55l394,2297r-59,-63l280,2168r-50,-70l184,2024r-42,-75l106,1869,74,1787,47,1703,27,1617,12,1528,3,1438,,1346r3,-93l12,1164r15,-89l47,988,74,904r32,-81l142,744r42,-77l230,593r50,-69l335,457r59,-62l457,335r67,-54l593,230r74,-46l743,142r79,-36l904,75,988,48r87,-21l1162,12r91,-9l1345,xe" fillcolor="black [3213]" stroked="f" strokeweight="0">
                 <v:path arrowok="t" o:connecttype="custom" o:connectlocs="77658,103632;83798,105311;100142,92544;30524,88083;25930,99480;46427,109993;35913,93119;52523,84284;43114,84770;42539,92456;49298,103455;54908,110214;62639,111318;66128,107608;73726,98243;79866,85477;69751,84505;63434,84151;93251,82429;108889,77260;63080,77481;82208,67100;38873,79381;6891,62727;13385,84726;32512,80617;76067,37415;81898,47885;37769,47840;43511,37371;86625,35516;111583,52390;102660,29552;10602,38696;7112,53185;31010,46118;32291,38785;21469,31629;81678,19613;95902,25312;82208,12148;31363,15107;28625,27344;40861,13915;50049,12325;41038,30215;63080,31849;75096,21071;64671,8216;78939,3313;101467,17449;115559,39933;118342,67498;108712,92677;89408,110788;63478,118739;36311,114190;14798,98685;2076,75228;1193,47487;12369,23147;32821,6273;59414,0" o:connectangles="0,0,0,0,0,0,0,0,0,0,0,0,0,0,0,0,0,0,0,0,0,0,0,0,0,0,0,0,0,0,0,0,0,0,0,0,0,0,0,0,0,0,0,0,0,0,0,0,0,0,0,0,0,0,0,0,0,0,0,0,0,0,0"/>
@@ -2658,32 +2662,52 @@
         <w:spacing w:before="120"/>
         <w:rPr>
           <w:rFonts w:ascii="Calibri Light" w:hAnsi="Calibri Light" w:cs="Calibri Light"/>
-        </w:rPr>
-      </w:pPr>
-      <w:r>
-        <w:rPr>
-          <w:rFonts w:ascii="Calibri Light" w:hAnsi="Calibri Light" w:cs="Calibri Light"/>
-        </w:rPr>
-        <w:t>2018-2019</w:t>
-      </w:r>
-      <w:r>
-        <w:rPr>
-          <w:rFonts w:ascii="Calibri Light" w:hAnsi="Calibri Light" w:cs="Calibri Light"/>
-        </w:rPr>
-        <w:tab/>
-      </w:r>
-      <w:r>
-        <w:rPr>
-          <w:rFonts w:ascii="Calibri Light" w:hAnsi="Calibri Light" w:cs="Calibri Light"/>
-        </w:rPr>
-        <w:tab/>
-      </w:r>
-      <w:r>
-        <w:rPr>
-          <w:rFonts w:ascii="Calibri Light" w:hAnsi="Calibri Light" w:cs="Calibri Light"/>
           <w:b/>
           <w:bCs/>
         </w:rPr>
+      </w:pPr>
+      <w:r>
+        <w:rPr>
+          <w:rFonts w:ascii="Calibri Light" w:hAnsi="Calibri Light" w:cs="Calibri Light"/>
+        </w:rPr>
+        <w:t>201</w:t>
+      </w:r>
+      <w:r>
+        <w:rPr>
+          <w:rFonts w:ascii="Calibri Light" w:hAnsi="Calibri Light" w:cs="Calibri Light"/>
+        </w:rPr>
+        <w:t>9</w:t>
+      </w:r>
+      <w:r>
+        <w:rPr>
+          <w:rFonts w:ascii="Calibri Light" w:hAnsi="Calibri Light" w:cs="Calibri Light"/>
+        </w:rPr>
+        <w:t>-20</w:t>
+      </w:r>
+      <w:r>
+        <w:rPr>
+          <w:rFonts w:ascii="Calibri Light" w:hAnsi="Calibri Light" w:cs="Calibri Light"/>
+        </w:rPr>
+        <w:t>20</w:t>
+      </w:r>
+      <w:r>
+        <w:rPr>
+          <w:rFonts w:ascii="Calibri Light" w:hAnsi="Calibri Light" w:cs="Calibri Light"/>
+        </w:rPr>
+        <w:tab/>
+      </w:r>
+      <w:r>
+        <w:rPr>
+          <w:rFonts w:ascii="Calibri Light" w:hAnsi="Calibri Light" w:cs="Calibri Light"/>
+        </w:rPr>
+        <w:tab/>
+      </w:r>
+      <w:r>
+        <w:rPr>
+          <w:rFonts w:ascii="Calibri Light" w:hAnsi="Calibri Light" w:cs="Calibri Light"/>
+          <w:b/>
+          <w:bCs/>
+        </w:rPr>
         <w:t>Research Assistant</w:t>
       </w:r>
     </w:p>
@@ -2710,12 +2734,7 @@
           <w:rFonts w:ascii="Calibri Light" w:hAnsi="Calibri Light" w:cs="Calibri Light"/>
         </w:rPr>
         <w:tab/>
-      </w:r>
-      <w:r>
-        <w:rPr>
-          <w:rFonts w:ascii="Calibri Light" w:hAnsi="Calibri Light" w:cs="Calibri Light"/>
-        </w:rPr>
-        <w:t>Texas Biomedical Device Center, UT Dallas</w:t>
+        <w:t>PAIN Neurobiology Research Group, UT Dallas</w:t>
       </w:r>
     </w:p>
     <w:p>
@@ -2741,12 +2760,7 @@
           <w:rFonts w:ascii="Calibri Light" w:hAnsi="Calibri Light" w:cs="Calibri Light"/>
         </w:rPr>
         <w:tab/>
-      </w:r>
-      <w:r>
-        <w:rPr>
-          <w:rFonts w:ascii="Calibri Light" w:hAnsi="Calibri Light" w:cs="Calibri Light"/>
-        </w:rPr>
-        <w:t>Dr. Crystal Engineer, Dr. Michael Kilgard</w:t>
+        <w:t>Dr. Theodore Price</w:t>
       </w:r>
       <w:r>
         <w:rPr>
@@ -2758,7 +2772,7 @@
         <w:rPr>
           <w:rFonts w:ascii="Calibri Light" w:hAnsi="Calibri Light" w:cs="Calibri Light"/>
         </w:rPr>
-        <w:t xml:space="preserve"> Dr. David Pruitt</w:t>
+        <w:t xml:space="preserve"> Dr. Greg Dussor</w:t>
       </w:r>
     </w:p>
     <w:p>
@@ -2784,18 +2798,7 @@
           <w:rFonts w:ascii="Calibri Light" w:hAnsi="Calibri Light" w:cs="Calibri Light"/>
         </w:rPr>
         <w:tab/>
-      </w:r>
-      <w:r>
-        <w:rPr>
-          <w:rFonts w:ascii="Calibri Light" w:hAnsi="Calibri Light" w:cs="Calibri Light"/>
-        </w:rPr>
-        <w:t xml:space="preserve">Vagus Nerve Stimulation </w:t>
-      </w:r>
-      <w:r>
-        <w:rPr>
-          <w:rFonts w:ascii="Calibri Light" w:hAnsi="Calibri Light" w:cs="Calibri Light"/>
-        </w:rPr>
-        <w:t>Assisted Stroke Recovery in Rats</w:t>
+        <w:t>Transcriptomics of Dorsal Root Ganglia</w:t>
       </w:r>
     </w:p>
     <w:p>
@@ -2803,34 +2806,32 @@
         <w:spacing w:before="120"/>
         <w:rPr>
           <w:rFonts w:ascii="Calibri Light" w:hAnsi="Calibri Light" w:cs="Calibri Light"/>
+        </w:rPr>
+      </w:pPr>
+      <w:r>
+        <w:rPr>
+          <w:rFonts w:ascii="Calibri Light" w:hAnsi="Calibri Light" w:cs="Calibri Light"/>
+        </w:rPr>
+        <w:t>2018-2019</w:t>
+      </w:r>
+      <w:r>
+        <w:rPr>
+          <w:rFonts w:ascii="Calibri Light" w:hAnsi="Calibri Light" w:cs="Calibri Light"/>
+        </w:rPr>
+        <w:tab/>
+      </w:r>
+      <w:r>
+        <w:rPr>
+          <w:rFonts w:ascii="Calibri Light" w:hAnsi="Calibri Light" w:cs="Calibri Light"/>
+        </w:rPr>
+        <w:tab/>
+      </w:r>
+      <w:r>
+        <w:rPr>
+          <w:rFonts w:ascii="Calibri Light" w:hAnsi="Calibri Light" w:cs="Calibri Light"/>
           <w:b/>
           <w:bCs/>
         </w:rPr>
-      </w:pPr>
-      <w:r>
-        <w:rPr>
-          <w:rFonts w:ascii="Calibri Light" w:hAnsi="Calibri Light" w:cs="Calibri Light"/>
-        </w:rPr>
-        <w:t>2018-2019</w:t>
-      </w:r>
-      <w:r>
-        <w:rPr>
-          <w:rFonts w:ascii="Calibri Light" w:hAnsi="Calibri Light" w:cs="Calibri Light"/>
-        </w:rPr>
-        <w:tab/>
-      </w:r>
-      <w:r>
-        <w:rPr>
-          <w:rFonts w:ascii="Calibri Light" w:hAnsi="Calibri Light" w:cs="Calibri Light"/>
-        </w:rPr>
-        <w:tab/>
-      </w:r>
-      <w:r>
-        <w:rPr>
-          <w:rFonts w:ascii="Calibri Light" w:hAnsi="Calibri Light" w:cs="Calibri Light"/>
-          <w:b/>
-          <w:bCs/>
-        </w:rPr>
         <w:t>Research Assistant</w:t>
       </w:r>
     </w:p>
@@ -2862,7 +2863,7 @@
         <w:rPr>
           <w:rFonts w:ascii="Calibri Light" w:hAnsi="Calibri Light" w:cs="Calibri Light"/>
         </w:rPr>
-        <w:t>PAIN Neurobiology Research Group, UT Dallas</w:t>
+        <w:t>Texas Biomedical Device Center, UT Dallas</w:t>
       </w:r>
     </w:p>
     <w:p>
@@ -2893,7 +2894,7 @@
         <w:rPr>
           <w:rFonts w:ascii="Calibri Light" w:hAnsi="Calibri Light" w:cs="Calibri Light"/>
         </w:rPr>
-        <w:t>Dr. Theodore Price</w:t>
+        <w:t>Dr. Crystal Engineer, Dr. Michael Kilgard</w:t>
       </w:r>
       <w:r>
         <w:rPr>
@@ -2905,7 +2906,7 @@
         <w:rPr>
           <w:rFonts w:ascii="Calibri Light" w:hAnsi="Calibri Light" w:cs="Calibri Light"/>
         </w:rPr>
-        <w:t xml:space="preserve"> Dr. Greg Dussor</w:t>
+        <w:t xml:space="preserve"> Dr. David Pruitt</w:t>
       </w:r>
     </w:p>
     <w:p>
@@ -2936,7 +2937,13 @@
         <w:rPr>
           <w:rFonts w:ascii="Calibri Light" w:hAnsi="Calibri Light" w:cs="Calibri Light"/>
         </w:rPr>
-        <w:t>Transcriptomics of Dorsal Root Ganglia</w:t>
+        <w:t xml:space="preserve">Vagus Nerve Stimulation </w:t>
+      </w:r>
+      <w:r>
+        <w:rPr>
+          <w:rFonts w:ascii="Calibri Light" w:hAnsi="Calibri Light" w:cs="Calibri Light"/>
+        </w:rPr>
+        <w:t>Assisted Stroke Recovery in Rats</w:t>
       </w:r>
     </w:p>
     <w:p>
@@ -3778,12 +3785,14 @@
         </w:rPr>
         <w:tab/>
       </w:r>
+      <w:proofErr w:type="spellStart"/>
       <w:r>
         <w:rPr>
           <w:rFonts w:ascii="Calibri Light" w:hAnsi="Calibri Light" w:cs="Calibri Light"/>
         </w:rPr>
         <w:t>PsychoPy</w:t>
       </w:r>
+      <w:proofErr w:type="spellEnd"/>
       <w:r>
         <w:rPr>
           <w:rFonts w:ascii="Calibri Light" w:hAnsi="Calibri Light" w:cs="Calibri Light"/>
@@ -3910,13 +3919,7 @@
         <w:rPr>
           <w:rFonts w:ascii="Calibri Light" w:hAnsi="Calibri Light" w:cs="Calibri Light"/>
         </w:rPr>
-        <w:t>|</w:t>
-      </w:r>
-      <w:r>
-        <w:rPr>
-          <w:rFonts w:ascii="Calibri Light" w:hAnsi="Calibri Light" w:cs="Calibri Light"/>
-        </w:rPr>
-        <w:t xml:space="preserve"> </w:t>
+        <w:t xml:space="preserve">| </w:t>
       </w:r>
       <w:r>
         <w:rPr>
@@ -4001,7 +4004,21 @@
         <w:rPr>
           <w:rFonts w:ascii="Calibri Light" w:hAnsi="Calibri Light" w:cs="Calibri Light"/>
         </w:rPr>
-        <w:t>Correlates of Cogn.</w:t>
+        <w:t xml:space="preserve">Correlates of </w:t>
+      </w:r>
+      <w:proofErr w:type="spellStart"/>
+      <w:r>
+        <w:rPr>
+          <w:rFonts w:ascii="Calibri Light" w:hAnsi="Calibri Light" w:cs="Calibri Light"/>
+        </w:rPr>
+        <w:t>Cogn</w:t>
+      </w:r>
+      <w:proofErr w:type="spellEnd"/>
+      <w:r>
+        <w:rPr>
+          <w:rFonts w:ascii="Calibri Light" w:hAnsi="Calibri Light" w:cs="Calibri Light"/>
+        </w:rPr>
+        <w:t>.</w:t>
       </w:r>
       <w:r>
         <w:rPr>
@@ -4039,11 +4056,19 @@
         </w:rPr>
         <w:t xml:space="preserve">Cognitive Psych| </w:t>
       </w:r>
-      <w:r>
-        <w:rPr>
-          <w:rFonts w:ascii="Calibri Light" w:hAnsi="Calibri Light" w:cs="Calibri Light"/>
-        </w:rPr>
-        <w:t>Func. Neuroanatomy</w:t>
+      <w:proofErr w:type="spellStart"/>
+      <w:r>
+        <w:rPr>
+          <w:rFonts w:ascii="Calibri Light" w:hAnsi="Calibri Light" w:cs="Calibri Light"/>
+        </w:rPr>
+        <w:t>Func</w:t>
+      </w:r>
+      <w:proofErr w:type="spellEnd"/>
+      <w:r>
+        <w:rPr>
+          <w:rFonts w:ascii="Calibri Light" w:hAnsi="Calibri Light" w:cs="Calibri Light"/>
+        </w:rPr>
+        <w:t>. Neuroanatomy</w:t>
       </w:r>
       <w:r>
         <w:rPr>
@@ -4100,13 +4125,35 @@
         <w:rPr>
           <w:rFonts w:ascii="Calibri Light" w:hAnsi="Calibri Light" w:cs="Calibri Light"/>
         </w:rPr>
-        <w:t xml:space="preserve">| Neurobio. of Learning &amp; Mem. | Cognitive Neuro | </w:t>
-      </w:r>
-      <w:r>
-        <w:rPr>
-          <w:rFonts w:ascii="Calibri Light" w:hAnsi="Calibri Light" w:cs="Calibri Light"/>
-        </w:rPr>
-        <w:t xml:space="preserve">Neurobio. of Emotion </w:t>
+        <w:t xml:space="preserve">| </w:t>
+      </w:r>
+      <w:proofErr w:type="spellStart"/>
+      <w:r>
+        <w:rPr>
+          <w:rFonts w:ascii="Calibri Light" w:hAnsi="Calibri Light" w:cs="Calibri Light"/>
+        </w:rPr>
+        <w:t>Neurobio</w:t>
+      </w:r>
+      <w:proofErr w:type="spellEnd"/>
+      <w:r>
+        <w:rPr>
+          <w:rFonts w:ascii="Calibri Light" w:hAnsi="Calibri Light" w:cs="Calibri Light"/>
+        </w:rPr>
+        <w:t xml:space="preserve">. of Learning &amp; Mem. | Cognitive Neuro | </w:t>
+      </w:r>
+      <w:proofErr w:type="spellStart"/>
+      <w:r>
+        <w:rPr>
+          <w:rFonts w:ascii="Calibri Light" w:hAnsi="Calibri Light" w:cs="Calibri Light"/>
+        </w:rPr>
+        <w:t>Neurobio</w:t>
+      </w:r>
+      <w:proofErr w:type="spellEnd"/>
+      <w:r>
+        <w:rPr>
+          <w:rFonts w:ascii="Calibri Light" w:hAnsi="Calibri Light" w:cs="Calibri Light"/>
+        </w:rPr>
+        <w:t xml:space="preserve">. of Emotion </w:t>
       </w:r>
       <w:r>
         <w:rPr>
@@ -4255,7 +4302,7 @@
 </file>
 
 <file path=word/endnotes.xml><?xml version="1.0" encoding="utf-8"?>
-<w:endnotes xmlns:wpc="http://schemas.microsoft.com/office/word/2010/wordprocessingCanvas" xmlns:cx="http://schemas.microsoft.com/office/drawing/2014/chartex" xmlns:cx1="http://schemas.microsoft.com/office/drawing/2015/9/8/chartex" xmlns:mc="http://schemas.openxmlformats.org/markup-compatibility/2006" xmlns:o="urn:schemas-microsoft-com:office:office" xmlns:r="http://schemas.openxmlformats.org/officeDocument/2006/relationships" xmlns:m="http://schemas.openxmlformats.org/officeDocument/2006/math" xmlns:v="urn:schemas-microsoft-com:vml" xmlns:wp14="http://schemas.microsoft.com/office/word/2010/wordprocessingDrawing" xmlns:wp="http://schemas.openxmlformats.org/drawingml/2006/wordprocessingDrawing" xmlns:w10="urn:schemas-microsoft-com:office:word" xmlns:w="http://schemas.openxmlformats.org/wordprocessingml/2006/main" xmlns:w14="http://schemas.microsoft.com/office/word/2010/wordml" xmlns:w15="http://schemas.microsoft.com/office/word/2012/wordml" xmlns:w16se="http://schemas.microsoft.com/office/word/2015/wordml/symex" xmlns:wpg="http://schemas.microsoft.com/office/word/2010/wordprocessingGroup" xmlns:wpi="http://schemas.microsoft.com/office/word/2010/wordprocessingInk" xmlns:wne="http://schemas.microsoft.com/office/word/2006/wordml" xmlns:wps="http://schemas.microsoft.com/office/word/2010/wordprocessingShape" mc:Ignorable="w14 w15 w16se wp14">
+<w:endnotes xmlns:wpc="http://schemas.microsoft.com/office/word/2010/wordprocessingCanvas" xmlns:cx="http://schemas.microsoft.com/office/drawing/2014/chartex" xmlns:cx1="http://schemas.microsoft.com/office/drawing/2015/9/8/chartex" xmlns:cx2="http://schemas.microsoft.com/office/drawing/2015/10/21/chartex" xmlns:cx3="http://schemas.microsoft.com/office/drawing/2016/5/9/chartex" xmlns:cx4="http://schemas.microsoft.com/office/drawing/2016/5/10/chartex" xmlns:cx5="http://schemas.microsoft.com/office/drawing/2016/5/11/chartex" xmlns:cx6="http://schemas.microsoft.com/office/drawing/2016/5/12/chartex" xmlns:cx7="http://schemas.microsoft.com/office/drawing/2016/5/13/chartex" xmlns:cx8="http://schemas.microsoft.com/office/drawing/2016/5/14/chartex" xmlns:mc="http://schemas.openxmlformats.org/markup-compatibility/2006" xmlns:aink="http://schemas.microsoft.com/office/drawing/2016/ink" xmlns:am3d="http://schemas.microsoft.com/office/drawing/2017/model3d" xmlns:o="urn:schemas-microsoft-com:office:office" xmlns:oel="http://schemas.microsoft.com/office/2019/extlst" xmlns:r="http://schemas.openxmlformats.org/officeDocument/2006/relationships" xmlns:m="http://schemas.openxmlformats.org/officeDocument/2006/math" xmlns:v="urn:schemas-microsoft-com:vml" xmlns:wp14="http://schemas.microsoft.com/office/word/2010/wordprocessingDrawing" xmlns:wp="http://schemas.openxmlformats.org/drawingml/2006/wordprocessingDrawing" xmlns:w10="urn:schemas-microsoft-com:office:word" xmlns:w="http://schemas.openxmlformats.org/wordprocessingml/2006/main" xmlns:w14="http://schemas.microsoft.com/office/word/2010/wordml" xmlns:w15="http://schemas.microsoft.com/office/word/2012/wordml" xmlns:w16cex="http://schemas.microsoft.com/office/word/2018/wordml/cex" xmlns:w16cid="http://schemas.microsoft.com/office/word/2016/wordml/cid" xmlns:w16="http://schemas.microsoft.com/office/word/2018/wordml" xmlns:w16du="http://schemas.microsoft.com/office/word/2023/wordml/word16du" xmlns:w16sdtdh="http://schemas.microsoft.com/office/word/2020/wordml/sdtdatahash" xmlns:w16se="http://schemas.microsoft.com/office/word/2015/wordml/symex" xmlns:wpg="http://schemas.microsoft.com/office/word/2010/wordprocessingGroup" xmlns:wpi="http://schemas.microsoft.com/office/word/2010/wordprocessingInk" xmlns:wne="http://schemas.microsoft.com/office/word/2006/wordml" xmlns:wps="http://schemas.microsoft.com/office/word/2010/wordprocessingShape" mc:Ignorable="w14 w15 w16se w16cid w16 w16cex w16sdtdh wp14">
   <w:endnote w:type="separator" w:id="-1">
     <w:p>
       <w:r>
@@ -4274,7 +4321,7 @@
 </file>
 
 <file path=word/footer1.xml><?xml version="1.0" encoding="utf-8"?>
-<w:ftr xmlns:wpc="http://schemas.microsoft.com/office/word/2010/wordprocessingCanvas" xmlns:cx="http://schemas.microsoft.com/office/drawing/2014/chartex" xmlns:cx1="http://schemas.microsoft.com/office/drawing/2015/9/8/chartex" xmlns:mc="http://schemas.openxmlformats.org/markup-compatibility/2006" xmlns:o="urn:schemas-microsoft-com:office:office" xmlns:r="http://schemas.openxmlformats.org/officeDocument/2006/relationships" xmlns:m="http://schemas.openxmlformats.org/officeDocument/2006/math" xmlns:v="urn:schemas-microsoft-com:vml" xmlns:wp14="http://schemas.microsoft.com/office/word/2010/wordprocessingDrawing" xmlns:wp="http://schemas.openxmlformats.org/drawingml/2006/wordprocessingDrawing" xmlns:w10="urn:schemas-microsoft-com:office:word" xmlns:w="http://schemas.openxmlformats.org/wordprocessingml/2006/main" xmlns:w14="http://schemas.microsoft.com/office/word/2010/wordml" xmlns:w15="http://schemas.microsoft.com/office/word/2012/wordml" xmlns:w16se="http://schemas.microsoft.com/office/word/2015/wordml/symex" xmlns:wpg="http://schemas.microsoft.com/office/word/2010/wordprocessingGroup" xmlns:wpi="http://schemas.microsoft.com/office/word/2010/wordprocessingInk" xmlns:wne="http://schemas.microsoft.com/office/word/2006/wordml" xmlns:wps="http://schemas.microsoft.com/office/word/2010/wordprocessingShape" mc:Ignorable="w14 w15 w16se wp14">
+<w:ftr xmlns:wpc="http://schemas.microsoft.com/office/word/2010/wordprocessingCanvas" xmlns:cx="http://schemas.microsoft.com/office/drawing/2014/chartex" xmlns:cx1="http://schemas.microsoft.com/office/drawing/2015/9/8/chartex" xmlns:cx2="http://schemas.microsoft.com/office/drawing/2015/10/21/chartex" xmlns:cx3="http://schemas.microsoft.com/office/drawing/2016/5/9/chartex" xmlns:cx4="http://schemas.microsoft.com/office/drawing/2016/5/10/chartex" xmlns:cx5="http://schemas.microsoft.com/office/drawing/2016/5/11/chartex" xmlns:cx6="http://schemas.microsoft.com/office/drawing/2016/5/12/chartex" xmlns:cx7="http://schemas.microsoft.com/office/drawing/2016/5/13/chartex" xmlns:cx8="http://schemas.microsoft.com/office/drawing/2016/5/14/chartex" xmlns:mc="http://schemas.openxmlformats.org/markup-compatibility/2006" xmlns:aink="http://schemas.microsoft.com/office/drawing/2016/ink" xmlns:am3d="http://schemas.microsoft.com/office/drawing/2017/model3d" xmlns:o="urn:schemas-microsoft-com:office:office" xmlns:oel="http://schemas.microsoft.com/office/2019/extlst" xmlns:r="http://schemas.openxmlformats.org/officeDocument/2006/relationships" xmlns:m="http://schemas.openxmlformats.org/officeDocument/2006/math" xmlns:v="urn:schemas-microsoft-com:vml" xmlns:wp14="http://schemas.microsoft.com/office/word/2010/wordprocessingDrawing" xmlns:wp="http://schemas.openxmlformats.org/drawingml/2006/wordprocessingDrawing" xmlns:w10="urn:schemas-microsoft-com:office:word" xmlns:w="http://schemas.openxmlformats.org/wordprocessingml/2006/main" xmlns:w14="http://schemas.microsoft.com/office/word/2010/wordml" xmlns:w15="http://schemas.microsoft.com/office/word/2012/wordml" xmlns:w16cex="http://schemas.microsoft.com/office/word/2018/wordml/cex" xmlns:w16cid="http://schemas.microsoft.com/office/word/2016/wordml/cid" xmlns:w16="http://schemas.microsoft.com/office/word/2018/wordml" xmlns:w16du="http://schemas.microsoft.com/office/word/2023/wordml/word16du" xmlns:w16sdtdh="http://schemas.microsoft.com/office/word/2020/wordml/sdtdatahash" xmlns:w16se="http://schemas.microsoft.com/office/word/2015/wordml/symex" xmlns:wpg="http://schemas.microsoft.com/office/word/2010/wordprocessingGroup" xmlns:wpi="http://schemas.microsoft.com/office/word/2010/wordprocessingInk" xmlns:wne="http://schemas.microsoft.com/office/word/2006/wordml" xmlns:wps="http://schemas.microsoft.com/office/word/2010/wordprocessingShape" mc:Ignorable="w14 w15 w16se w16cid w16 w16cex w16sdtdh wp14">
   <w:p>
     <w:pPr>
       <w:pStyle w:val="Footer"/>
@@ -4285,7 +4332,7 @@
 </file>
 
 <file path=word/footnotes.xml><?xml version="1.0" encoding="utf-8"?>
-<w:footnotes xmlns:wpc="http://schemas.microsoft.com/office/word/2010/wordprocessingCanvas" xmlns:cx="http://schemas.microsoft.com/office/drawing/2014/chartex" xmlns:cx1="http://schemas.microsoft.com/office/drawing/2015/9/8/chartex" xmlns:mc="http://schemas.openxmlformats.org/markup-compatibility/2006" xmlns:o="urn:schemas-microsoft-com:office:office" xmlns:r="http://schemas.openxmlformats.org/officeDocument/2006/relationships" xmlns:m="http://schemas.openxmlformats.org/officeDocument/2006/math" xmlns:v="urn:schemas-microsoft-com:vml" xmlns:wp14="http://schemas.microsoft.com/office/word/2010/wordprocessingDrawing" xmlns:wp="http://schemas.openxmlformats.org/drawingml/2006/wordprocessingDrawing" xmlns:w10="urn:schemas-microsoft-com:office:word" xmlns:w="http://schemas.openxmlformats.org/wordprocessingml/2006/main" xmlns:w14="http://schemas.microsoft.com/office/word/2010/wordml" xmlns:w15="http://schemas.microsoft.com/office/word/2012/wordml" xmlns:w16se="http://schemas.microsoft.com/office/word/2015/wordml/symex" xmlns:wpg="http://schemas.microsoft.com/office/word/2010/wordprocessingGroup" xmlns:wpi="http://schemas.microsoft.com/office/word/2010/wordprocessingInk" xmlns:wne="http://schemas.microsoft.com/office/word/2006/wordml" xmlns:wps="http://schemas.microsoft.com/office/word/2010/wordprocessingShape" mc:Ignorable="w14 w15 w16se wp14">
+<w:footnotes xmlns:wpc="http://schemas.microsoft.com/office/word/2010/wordprocessingCanvas" xmlns:cx="http://schemas.microsoft.com/office/drawing/2014/chartex" xmlns:cx1="http://schemas.microsoft.com/office/drawing/2015/9/8/chartex" xmlns:cx2="http://schemas.microsoft.com/office/drawing/2015/10/21/chartex" xmlns:cx3="http://schemas.microsoft.com/office/drawing/2016/5/9/chartex" xmlns:cx4="http://schemas.microsoft.com/office/drawing/2016/5/10/chartex" xmlns:cx5="http://schemas.microsoft.com/office/drawing/2016/5/11/chartex" xmlns:cx6="http://schemas.microsoft.com/office/drawing/2016/5/12/chartex" xmlns:cx7="http://schemas.microsoft.com/office/drawing/2016/5/13/chartex" xmlns:cx8="http://schemas.microsoft.com/office/drawing/2016/5/14/chartex" xmlns:mc="http://schemas.openxmlformats.org/markup-compatibility/2006" xmlns:aink="http://schemas.microsoft.com/office/drawing/2016/ink" xmlns:am3d="http://schemas.microsoft.com/office/drawing/2017/model3d" xmlns:o="urn:schemas-microsoft-com:office:office" xmlns:oel="http://schemas.microsoft.com/office/2019/extlst" xmlns:r="http://schemas.openxmlformats.org/officeDocument/2006/relationships" xmlns:m="http://schemas.openxmlformats.org/officeDocument/2006/math" xmlns:v="urn:schemas-microsoft-com:vml" xmlns:wp14="http://schemas.microsoft.com/office/word/2010/wordprocessingDrawing" xmlns:wp="http://schemas.openxmlformats.org/drawingml/2006/wordprocessingDrawing" xmlns:w10="urn:schemas-microsoft-com:office:word" xmlns:w="http://schemas.openxmlformats.org/wordprocessingml/2006/main" xmlns:w14="http://schemas.microsoft.com/office/word/2010/wordml" xmlns:w15="http://schemas.microsoft.com/office/word/2012/wordml" xmlns:w16cex="http://schemas.microsoft.com/office/word/2018/wordml/cex" xmlns:w16cid="http://schemas.microsoft.com/office/word/2016/wordml/cid" xmlns:w16="http://schemas.microsoft.com/office/word/2018/wordml" xmlns:w16du="http://schemas.microsoft.com/office/word/2023/wordml/word16du" xmlns:w16sdtdh="http://schemas.microsoft.com/office/word/2020/wordml/sdtdatahash" xmlns:w16se="http://schemas.microsoft.com/office/word/2015/wordml/symex" xmlns:wpg="http://schemas.microsoft.com/office/word/2010/wordprocessingGroup" xmlns:wpi="http://schemas.microsoft.com/office/word/2010/wordprocessingInk" xmlns:wne="http://schemas.microsoft.com/office/word/2006/wordml" xmlns:wps="http://schemas.microsoft.com/office/word/2010/wordprocessingShape" mc:Ignorable="w14 w15 w16se w16cid w16 w16cex w16sdtdh wp14">
   <w:footnote w:type="separator" w:id="-1">
     <w:p>
       <w:r>
@@ -4304,7 +4351,7 @@
 </file>
 
 <file path=word/header1.xml><?xml version="1.0" encoding="utf-8"?>
-<w:hdr xmlns:wpc="http://schemas.microsoft.com/office/word/2010/wordprocessingCanvas" xmlns:cx="http://schemas.microsoft.com/office/drawing/2014/chartex" xmlns:cx1="http://schemas.microsoft.com/office/drawing/2015/9/8/chartex" xmlns:mc="http://schemas.openxmlformats.org/markup-compatibility/2006" xmlns:o="urn:schemas-microsoft-com:office:office" xmlns:r="http://schemas.openxmlformats.org/officeDocument/2006/relationships" xmlns:m="http://schemas.openxmlformats.org/officeDocument/2006/math" xmlns:v="urn:schemas-microsoft-com:vml" xmlns:wp14="http://schemas.microsoft.com/office/word/2010/wordprocessingDrawing" xmlns:wp="http://schemas.openxmlformats.org/drawingml/2006/wordprocessingDrawing" xmlns:w10="urn:schemas-microsoft-com:office:word" xmlns:w="http://schemas.openxmlformats.org/wordprocessingml/2006/main" xmlns:w14="http://schemas.microsoft.com/office/word/2010/wordml" xmlns:w15="http://schemas.microsoft.com/office/word/2012/wordml" xmlns:w16se="http://schemas.microsoft.com/office/word/2015/wordml/symex" xmlns:wpg="http://schemas.microsoft.com/office/word/2010/wordprocessingGroup" xmlns:wpi="http://schemas.microsoft.com/office/word/2010/wordprocessingInk" xmlns:wne="http://schemas.microsoft.com/office/word/2006/wordml" xmlns:wps="http://schemas.microsoft.com/office/word/2010/wordprocessingShape" mc:Ignorable="w14 w15 w16se wp14">
+<w:hdr xmlns:wpc="http://schemas.microsoft.com/office/word/2010/wordprocessingCanvas" xmlns:cx="http://schemas.microsoft.com/office/drawing/2014/chartex" xmlns:cx1="http://schemas.microsoft.com/office/drawing/2015/9/8/chartex" xmlns:cx2="http://schemas.microsoft.com/office/drawing/2015/10/21/chartex" xmlns:cx3="http://schemas.microsoft.com/office/drawing/2016/5/9/chartex" xmlns:cx4="http://schemas.microsoft.com/office/drawing/2016/5/10/chartex" xmlns:cx5="http://schemas.microsoft.com/office/drawing/2016/5/11/chartex" xmlns:cx6="http://schemas.microsoft.com/office/drawing/2016/5/12/chartex" xmlns:cx7="http://schemas.microsoft.com/office/drawing/2016/5/13/chartex" xmlns:cx8="http://schemas.microsoft.com/office/drawing/2016/5/14/chartex" xmlns:mc="http://schemas.openxmlformats.org/markup-compatibility/2006" xmlns:aink="http://schemas.microsoft.com/office/drawing/2016/ink" xmlns:am3d="http://schemas.microsoft.com/office/drawing/2017/model3d" xmlns:o="urn:schemas-microsoft-com:office:office" xmlns:oel="http://schemas.microsoft.com/office/2019/extlst" xmlns:r="http://schemas.openxmlformats.org/officeDocument/2006/relationships" xmlns:m="http://schemas.openxmlformats.org/officeDocument/2006/math" xmlns:v="urn:schemas-microsoft-com:vml" xmlns:wp14="http://schemas.microsoft.com/office/word/2010/wordprocessingDrawing" xmlns:wp="http://schemas.openxmlformats.org/drawingml/2006/wordprocessingDrawing" xmlns:w10="urn:schemas-microsoft-com:office:word" xmlns:w="http://schemas.openxmlformats.org/wordprocessingml/2006/main" xmlns:w14="http://schemas.microsoft.com/office/word/2010/wordml" xmlns:w15="http://schemas.microsoft.com/office/word/2012/wordml" xmlns:w16cex="http://schemas.microsoft.com/office/word/2018/wordml/cex" xmlns:w16cid="http://schemas.microsoft.com/office/word/2016/wordml/cid" xmlns:w16="http://schemas.microsoft.com/office/word/2018/wordml" xmlns:w16du="http://schemas.microsoft.com/office/word/2023/wordml/word16du" xmlns:w16sdtdh="http://schemas.microsoft.com/office/word/2020/wordml/sdtdatahash" xmlns:w16se="http://schemas.microsoft.com/office/word/2015/wordml/symex" xmlns:wpg="http://schemas.microsoft.com/office/word/2010/wordprocessingGroup" xmlns:wpi="http://schemas.microsoft.com/office/word/2010/wordprocessingInk" xmlns:wne="http://schemas.microsoft.com/office/word/2006/wordml" xmlns:wps="http://schemas.microsoft.com/office/word/2010/wordprocessingShape" mc:Ignorable="w14 w15 w16se w16cid w16 w16cex w16sdtdh wp14">
   <w:p>
     <w:pPr>
       <w:pStyle w:val="Header"/>
@@ -4318,7 +4365,6 @@
         <w:temporary/>
         <w:showingPlcHdr/>
       </w:sdtPr>
-      <w:sdtEndPr/>
       <w:sdtContent>
         <w:r>
           <w:t>[Type text]</w:t>
@@ -4337,7 +4383,6 @@
         <w:temporary/>
         <w:showingPlcHdr/>
       </w:sdtPr>
-      <w:sdtEndPr/>
       <w:sdtContent>
         <w:r>
           <w:t>[Type text]</w:t>
@@ -4356,7 +4401,6 @@
         <w:temporary/>
         <w:showingPlcHdr/>
       </w:sdtPr>
-      <w:sdtEndPr/>
       <w:sdtContent>
         <w:r>
           <w:t>[Type text]</w:t>
@@ -4373,7 +4417,7 @@
 </file>
 
 <file path=word/header2.xml><?xml version="1.0" encoding="utf-8"?>
-<w:hdr xmlns:wpc="http://schemas.microsoft.com/office/word/2010/wordprocessingCanvas" xmlns:cx="http://schemas.microsoft.com/office/drawing/2014/chartex" xmlns:cx1="http://schemas.microsoft.com/office/drawing/2015/9/8/chartex" xmlns:mc="http://schemas.openxmlformats.org/markup-compatibility/2006" xmlns:o="urn:schemas-microsoft-com:office:office" xmlns:r="http://schemas.openxmlformats.org/officeDocument/2006/relationships" xmlns:m="http://schemas.openxmlformats.org/officeDocument/2006/math" xmlns:v="urn:schemas-microsoft-com:vml" xmlns:wp14="http://schemas.microsoft.com/office/word/2010/wordprocessingDrawing" xmlns:wp="http://schemas.openxmlformats.org/drawingml/2006/wordprocessingDrawing" xmlns:w10="urn:schemas-microsoft-com:office:word" xmlns:w="http://schemas.openxmlformats.org/wordprocessingml/2006/main" xmlns:w14="http://schemas.microsoft.com/office/word/2010/wordml" xmlns:w15="http://schemas.microsoft.com/office/word/2012/wordml" xmlns:w16se="http://schemas.microsoft.com/office/word/2015/wordml/symex" xmlns:wpg="http://schemas.microsoft.com/office/word/2010/wordprocessingGroup" xmlns:wpi="http://schemas.microsoft.com/office/word/2010/wordprocessingInk" xmlns:wne="http://schemas.microsoft.com/office/word/2006/wordml" xmlns:wps="http://schemas.microsoft.com/office/word/2010/wordprocessingShape" mc:Ignorable="w14 w15 w16se wp14">
+<w:hdr xmlns:wpc="http://schemas.microsoft.com/office/word/2010/wordprocessingCanvas" xmlns:cx="http://schemas.microsoft.com/office/drawing/2014/chartex" xmlns:cx1="http://schemas.microsoft.com/office/drawing/2015/9/8/chartex" xmlns:cx2="http://schemas.microsoft.com/office/drawing/2015/10/21/chartex" xmlns:cx3="http://schemas.microsoft.com/office/drawing/2016/5/9/chartex" xmlns:cx4="http://schemas.microsoft.com/office/drawing/2016/5/10/chartex" xmlns:cx5="http://schemas.microsoft.com/office/drawing/2016/5/11/chartex" xmlns:cx6="http://schemas.microsoft.com/office/drawing/2016/5/12/chartex" xmlns:cx7="http://schemas.microsoft.com/office/drawing/2016/5/13/chartex" xmlns:cx8="http://schemas.microsoft.com/office/drawing/2016/5/14/chartex" xmlns:mc="http://schemas.openxmlformats.org/markup-compatibility/2006" xmlns:aink="http://schemas.microsoft.com/office/drawing/2016/ink" xmlns:am3d="http://schemas.microsoft.com/office/drawing/2017/model3d" xmlns:o="urn:schemas-microsoft-com:office:office" xmlns:oel="http://schemas.microsoft.com/office/2019/extlst" xmlns:r="http://schemas.openxmlformats.org/officeDocument/2006/relationships" xmlns:m="http://schemas.openxmlformats.org/officeDocument/2006/math" xmlns:v="urn:schemas-microsoft-com:vml" xmlns:wp14="http://schemas.microsoft.com/office/word/2010/wordprocessingDrawing" xmlns:wp="http://schemas.openxmlformats.org/drawingml/2006/wordprocessingDrawing" xmlns:w10="urn:schemas-microsoft-com:office:word" xmlns:w="http://schemas.openxmlformats.org/wordprocessingml/2006/main" xmlns:w14="http://schemas.microsoft.com/office/word/2010/wordml" xmlns:w15="http://schemas.microsoft.com/office/word/2012/wordml" xmlns:w16cex="http://schemas.microsoft.com/office/word/2018/wordml/cex" xmlns:w16cid="http://schemas.microsoft.com/office/word/2016/wordml/cid" xmlns:w16="http://schemas.microsoft.com/office/word/2018/wordml" xmlns:w16du="http://schemas.microsoft.com/office/word/2023/wordml/word16du" xmlns:w16sdtdh="http://schemas.microsoft.com/office/word/2020/wordml/sdtdatahash" xmlns:w16se="http://schemas.microsoft.com/office/word/2015/wordml/symex" xmlns:wpg="http://schemas.microsoft.com/office/word/2010/wordprocessingGroup" xmlns:wpi="http://schemas.microsoft.com/office/word/2010/wordprocessingInk" xmlns:wne="http://schemas.microsoft.com/office/word/2006/wordml" xmlns:wps="http://schemas.microsoft.com/office/word/2010/wordprocessingShape" mc:Ignorable="w14 w15 w16se w16cid w16 w16cex w16sdtdh wp14">
   <w:p>
     <w:pPr>
       <w:pStyle w:val="Header"/>
@@ -4454,7 +4498,7 @@
 </file>
 
 <file path=word/numbering.xml><?xml version="1.0" encoding="utf-8"?>
-<w:numbering xmlns:wpc="http://schemas.microsoft.com/office/word/2010/wordprocessingCanvas" xmlns:cx="http://schemas.microsoft.com/office/drawing/2014/chartex" xmlns:cx1="http://schemas.microsoft.com/office/drawing/2015/9/8/chartex" xmlns:mc="http://schemas.openxmlformats.org/markup-compatibility/2006" xmlns:o="urn:schemas-microsoft-com:office:office" xmlns:r="http://schemas.openxmlformats.org/officeDocument/2006/relationships" xmlns:m="http://schemas.openxmlformats.org/officeDocument/2006/math" xmlns:v="urn:schemas-microsoft-com:vml" xmlns:wp14="http://schemas.microsoft.com/office/word/2010/wordprocessingDrawing" xmlns:wp="http://schemas.openxmlformats.org/drawingml/2006/wordprocessingDrawing" xmlns:w10="urn:schemas-microsoft-com:office:word" xmlns:w="http://schemas.openxmlformats.org/wordprocessingml/2006/main" xmlns:w14="http://schemas.microsoft.com/office/word/2010/wordml" xmlns:w15="http://schemas.microsoft.com/office/word/2012/wordml" xmlns:w16se="http://schemas.microsoft.com/office/word/2015/wordml/symex" xmlns:wpg="http://schemas.microsoft.com/office/word/2010/wordprocessingGroup" xmlns:wpi="http://schemas.microsoft.com/office/word/2010/wordprocessingInk" xmlns:wne="http://schemas.microsoft.com/office/word/2006/wordml" xmlns:wps="http://schemas.microsoft.com/office/word/2010/wordprocessingShape" mc:Ignorable="w14 w15 w16se wp14">
+<w:numbering xmlns:wpc="http://schemas.microsoft.com/office/word/2010/wordprocessingCanvas" xmlns:cx="http://schemas.microsoft.com/office/drawing/2014/chartex" xmlns:cx1="http://schemas.microsoft.com/office/drawing/2015/9/8/chartex" xmlns:cx2="http://schemas.microsoft.com/office/drawing/2015/10/21/chartex" xmlns:cx3="http://schemas.microsoft.com/office/drawing/2016/5/9/chartex" xmlns:cx4="http://schemas.microsoft.com/office/drawing/2016/5/10/chartex" xmlns:cx5="http://schemas.microsoft.com/office/drawing/2016/5/11/chartex" xmlns:cx6="http://schemas.microsoft.com/office/drawing/2016/5/12/chartex" xmlns:cx7="http://schemas.microsoft.com/office/drawing/2016/5/13/chartex" xmlns:cx8="http://schemas.microsoft.com/office/drawing/2016/5/14/chartex" xmlns:mc="http://schemas.openxmlformats.org/markup-compatibility/2006" xmlns:aink="http://schemas.microsoft.com/office/drawing/2016/ink" xmlns:am3d="http://schemas.microsoft.com/office/drawing/2017/model3d" xmlns:o="urn:schemas-microsoft-com:office:office" xmlns:oel="http://schemas.microsoft.com/office/2019/extlst" xmlns:r="http://schemas.openxmlformats.org/officeDocument/2006/relationships" xmlns:m="http://schemas.openxmlformats.org/officeDocument/2006/math" xmlns:v="urn:schemas-microsoft-com:vml" xmlns:wp14="http://schemas.microsoft.com/office/word/2010/wordprocessingDrawing" xmlns:wp="http://schemas.openxmlformats.org/drawingml/2006/wordprocessingDrawing" xmlns:w10="urn:schemas-microsoft-com:office:word" xmlns:w="http://schemas.openxmlformats.org/wordprocessingml/2006/main" xmlns:w14="http://schemas.microsoft.com/office/word/2010/wordml" xmlns:w15="http://schemas.microsoft.com/office/word/2012/wordml" xmlns:w16cex="http://schemas.microsoft.com/office/word/2018/wordml/cex" xmlns:w16cid="http://schemas.microsoft.com/office/word/2016/wordml/cid" xmlns:w16="http://schemas.microsoft.com/office/word/2018/wordml" xmlns:w16du="http://schemas.microsoft.com/office/word/2023/wordml/word16du" xmlns:w16sdtdh="http://schemas.microsoft.com/office/word/2020/wordml/sdtdatahash" xmlns:w16se="http://schemas.microsoft.com/office/word/2015/wordml/symex" xmlns:wpg="http://schemas.microsoft.com/office/word/2010/wordprocessingGroup" xmlns:wpi="http://schemas.microsoft.com/office/word/2010/wordprocessingInk" xmlns:wne="http://schemas.microsoft.com/office/word/2006/wordml" xmlns:wps="http://schemas.microsoft.com/office/word/2010/wordprocessingShape" mc:Ignorable="w14 w15 w16se w16cid w16 w16cex w16sdtdh wp14">
   <w:abstractNum w:abstractNumId="0" w15:restartNumberingAfterBreak="0">
     <w:nsid w:val="040858FE"/>
     <w:multiLevelType w:val="hybridMultilevel"/>
@@ -6229,56 +6273,56 @@
       </w:rPr>
     </w:lvl>
   </w:abstractNum>
-  <w:num w:numId="1">
+  <w:num w:numId="1" w16cid:durableId="85854954">
     <w:abstractNumId w:val="0"/>
   </w:num>
-  <w:num w:numId="2">
+  <w:num w:numId="2" w16cid:durableId="347679187">
     <w:abstractNumId w:val="5"/>
   </w:num>
-  <w:num w:numId="3">
+  <w:num w:numId="3" w16cid:durableId="569775350">
     <w:abstractNumId w:val="9"/>
   </w:num>
-  <w:num w:numId="4">
+  <w:num w:numId="4" w16cid:durableId="1574968211">
     <w:abstractNumId w:val="6"/>
   </w:num>
-  <w:num w:numId="5">
+  <w:num w:numId="5" w16cid:durableId="2147119413">
     <w:abstractNumId w:val="14"/>
   </w:num>
-  <w:num w:numId="6">
+  <w:num w:numId="6" w16cid:durableId="551307220">
     <w:abstractNumId w:val="11"/>
   </w:num>
-  <w:num w:numId="7">
+  <w:num w:numId="7" w16cid:durableId="116150015">
     <w:abstractNumId w:val="10"/>
   </w:num>
-  <w:num w:numId="8">
+  <w:num w:numId="8" w16cid:durableId="1915236481">
     <w:abstractNumId w:val="12"/>
   </w:num>
-  <w:num w:numId="9">
+  <w:num w:numId="9" w16cid:durableId="490026768">
     <w:abstractNumId w:val="8"/>
   </w:num>
-  <w:num w:numId="10">
+  <w:num w:numId="10" w16cid:durableId="6493600">
     <w:abstractNumId w:val="1"/>
   </w:num>
-  <w:num w:numId="11">
+  <w:num w:numId="11" w16cid:durableId="1944267461">
     <w:abstractNumId w:val="4"/>
   </w:num>
-  <w:num w:numId="12">
+  <w:num w:numId="12" w16cid:durableId="104737524">
     <w:abstractNumId w:val="3"/>
   </w:num>
-  <w:num w:numId="13">
+  <w:num w:numId="13" w16cid:durableId="1791823033">
     <w:abstractNumId w:val="2"/>
   </w:num>
-  <w:num w:numId="14">
+  <w:num w:numId="14" w16cid:durableId="1281256546">
     <w:abstractNumId w:val="13"/>
   </w:num>
-  <w:num w:numId="15">
+  <w:num w:numId="15" w16cid:durableId="2073505205">
     <w:abstractNumId w:val="7"/>
   </w:num>
 </w:numbering>
 </file>
 
 <file path=word/styles.xml><?xml version="1.0" encoding="utf-8"?>
-<w:styles xmlns:mc="http://schemas.openxmlformats.org/markup-compatibility/2006" xmlns:r="http://schemas.openxmlformats.org/officeDocument/2006/relationships" xmlns:w="http://schemas.openxmlformats.org/wordprocessingml/2006/main" xmlns:w14="http://schemas.microsoft.com/office/word/2010/wordml" xmlns:w15="http://schemas.microsoft.com/office/word/2012/wordml" xmlns:w16se="http://schemas.microsoft.com/office/word/2015/wordml/symex" mc:Ignorable="w14 w15 w16se">
+<w:styles xmlns:mc="http://schemas.openxmlformats.org/markup-compatibility/2006" xmlns:r="http://schemas.openxmlformats.org/officeDocument/2006/relationships" xmlns:w="http://schemas.openxmlformats.org/wordprocessingml/2006/main" xmlns:w14="http://schemas.microsoft.com/office/word/2010/wordml" xmlns:w15="http://schemas.microsoft.com/office/word/2012/wordml" xmlns:w16cex="http://schemas.microsoft.com/office/word/2018/wordml/cex" xmlns:w16cid="http://schemas.microsoft.com/office/word/2016/wordml/cid" xmlns:w16="http://schemas.microsoft.com/office/word/2018/wordml" xmlns:w16sdtdh="http://schemas.microsoft.com/office/word/2020/wordml/sdtdatahash" xmlns:w16se="http://schemas.microsoft.com/office/word/2015/wordml/symex" mc:Ignorable="w14 w15 w16se w16cid w16 w16cex w16sdtdh">
   <w:docDefaults>
     <w:rPrDefault>
       <w:rPr>
@@ -6288,7 +6332,7 @@
     </w:rPrDefault>
     <w:pPrDefault/>
   </w:docDefaults>
-  <w:latentStyles w:defLockedState="0" w:defUIPriority="0" w:defSemiHidden="0" w:defUnhideWhenUsed="0" w:defQFormat="0" w:count="371">
+  <w:latentStyles w:defLockedState="0" w:defUIPriority="0" w:defSemiHidden="0" w:defUnhideWhenUsed="0" w:defQFormat="0" w:count="376">
     <w:lsdException w:name="Normal" w:qFormat="1"/>
     <w:lsdException w:name="heading 1" w:qFormat="1"/>
     <w:lsdException w:name="heading 2" w:qFormat="1"/>
@@ -6386,7 +6430,6 @@
     <w:lsdException w:name="HTML Sample" w:semiHidden="1" w:unhideWhenUsed="1"/>
     <w:lsdException w:name="HTML Typewriter" w:semiHidden="1" w:unhideWhenUsed="1"/>
     <w:lsdException w:name="HTML Variable" w:semiHidden="1" w:unhideWhenUsed="1"/>
-    <w:lsdException w:name="Normal Table" w:semiHidden="1" w:unhideWhenUsed="1"/>
     <w:lsdException w:name="annotation subject" w:semiHidden="1" w:unhideWhenUsed="1"/>
     <w:lsdException w:name="No List" w:semiHidden="1" w:unhideWhenUsed="1"/>
     <w:lsdException w:name="Outline List 1" w:semiHidden="1" w:unhideWhenUsed="1"/>
@@ -6429,11 +6472,8 @@
     <w:lsdException w:name="Table Contemporary" w:semiHidden="1" w:unhideWhenUsed="1"/>
     <w:lsdException w:name="Table Elegant" w:semiHidden="1" w:unhideWhenUsed="1"/>
     <w:lsdException w:name="Table Professional" w:semiHidden="1" w:unhideWhenUsed="1"/>
-    <w:lsdException w:name="Table Subtle 1" w:semiHidden="1" w:unhideWhenUsed="1"/>
     <w:lsdException w:name="Table Subtle 2" w:semiHidden="1" w:unhideWhenUsed="1"/>
     <w:lsdException w:name="Table Web 1" w:semiHidden="1" w:unhideWhenUsed="1"/>
-    <w:lsdException w:name="Table Web 2" w:semiHidden="1" w:unhideWhenUsed="1"/>
-    <w:lsdException w:name="Table Web 3" w:semiHidden="1" w:unhideWhenUsed="1"/>
     <w:lsdException w:name="Balloon Text" w:semiHidden="1" w:unhideWhenUsed="1"/>
     <w:lsdException w:name="Table Theme" w:semiHidden="1" w:unhideWhenUsed="1"/>
     <w:lsdException w:name="Placeholder Text" w:semiHidden="1" w:uiPriority="99"/>
@@ -6642,6 +6682,11 @@
     <w:lsdException w:name="List Table 5 Dark Accent 6" w:uiPriority="50"/>
     <w:lsdException w:name="List Table 6 Colorful Accent 6" w:uiPriority="51"/>
     <w:lsdException w:name="List Table 7 Colorful Accent 6" w:uiPriority="52"/>
+    <w:lsdException w:name="Mention" w:semiHidden="1" w:uiPriority="99" w:unhideWhenUsed="1"/>
+    <w:lsdException w:name="Smart Hyperlink" w:semiHidden="1" w:uiPriority="99" w:unhideWhenUsed="1"/>
+    <w:lsdException w:name="Hashtag" w:semiHidden="1" w:uiPriority="99" w:unhideWhenUsed="1"/>
+    <w:lsdException w:name="Unresolved Mention" w:semiHidden="1" w:uiPriority="99" w:unhideWhenUsed="1"/>
+    <w:lsdException w:name="Smart Link" w:semiHidden="1" w:uiPriority="99" w:unhideWhenUsed="1"/>
   </w:latentStyles>
   <w:style w:type="paragraph" w:default="1" w:styleId="Normal">
     <w:name w:val="Normal"/>
@@ -6836,8 +6881,8 @@
       <w:szCs w:val="24"/>
     </w:rPr>
   </w:style>
-  <w:style w:type="character" w:customStyle="1" w:styleId="UnresolvedMention">
-    <w:name w:val="Unresolved Mention"/>
+  <w:style w:type="character" w:customStyle="1" w:styleId="UnresolvedMention1">
+    <w:name w:val="Unresolved Mention1"/>
     <w:basedOn w:val="DefaultParagraphFont"/>
     <w:uiPriority w:val="99"/>
     <w:semiHidden/>
@@ -6863,7 +6908,7 @@
 </file>
 
 <file path=word/glossary/document.xml><?xml version="1.0" encoding="utf-8"?>
-<w:glossaryDocument xmlns:wpc="http://schemas.microsoft.com/office/word/2010/wordprocessingCanvas" xmlns:cx="http://schemas.microsoft.com/office/drawing/2014/chartex" xmlns:cx1="http://schemas.microsoft.com/office/drawing/2015/9/8/chartex" xmlns:mc="http://schemas.openxmlformats.org/markup-compatibility/2006" xmlns:o="urn:schemas-microsoft-com:office:office" xmlns:r="http://schemas.openxmlformats.org/officeDocument/2006/relationships" xmlns:m="http://schemas.openxmlformats.org/officeDocument/2006/math" xmlns:v="urn:schemas-microsoft-com:vml" xmlns:wp14="http://schemas.microsoft.com/office/word/2010/wordprocessingDrawing" xmlns:wp="http://schemas.openxmlformats.org/drawingml/2006/wordprocessingDrawing" xmlns:w10="urn:schemas-microsoft-com:office:word" xmlns:w="http://schemas.openxmlformats.org/wordprocessingml/2006/main" xmlns:w14="http://schemas.microsoft.com/office/word/2010/wordml" xmlns:w15="http://schemas.microsoft.com/office/word/2012/wordml" xmlns:w16se="http://schemas.microsoft.com/office/word/2015/wordml/symex" xmlns:wpg="http://schemas.microsoft.com/office/word/2010/wordprocessingGroup" xmlns:wpi="http://schemas.microsoft.com/office/word/2010/wordprocessingInk" xmlns:wne="http://schemas.microsoft.com/office/word/2006/wordml" xmlns:wps="http://schemas.microsoft.com/office/word/2010/wordprocessingShape" mc:Ignorable="w14 w15 w16se wp14">
+<w:glossaryDocument xmlns:wpc="http://schemas.microsoft.com/office/word/2010/wordprocessingCanvas" xmlns:cx="http://schemas.microsoft.com/office/drawing/2014/chartex" xmlns:cx1="http://schemas.microsoft.com/office/drawing/2015/9/8/chartex" xmlns:cx2="http://schemas.microsoft.com/office/drawing/2015/10/21/chartex" xmlns:cx3="http://schemas.microsoft.com/office/drawing/2016/5/9/chartex" xmlns:cx4="http://schemas.microsoft.com/office/drawing/2016/5/10/chartex" xmlns:cx5="http://schemas.microsoft.com/office/drawing/2016/5/11/chartex" xmlns:cx6="http://schemas.microsoft.com/office/drawing/2016/5/12/chartex" xmlns:cx7="http://schemas.microsoft.com/office/drawing/2016/5/13/chartex" xmlns:cx8="http://schemas.microsoft.com/office/drawing/2016/5/14/chartex" xmlns:mc="http://schemas.openxmlformats.org/markup-compatibility/2006" xmlns:aink="http://schemas.microsoft.com/office/drawing/2016/ink" xmlns:am3d="http://schemas.microsoft.com/office/drawing/2017/model3d" xmlns:o="urn:schemas-microsoft-com:office:office" xmlns:oel="http://schemas.microsoft.com/office/2019/extlst" xmlns:r="http://schemas.openxmlformats.org/officeDocument/2006/relationships" xmlns:m="http://schemas.openxmlformats.org/officeDocument/2006/math" xmlns:v="urn:schemas-microsoft-com:vml" xmlns:wp14="http://schemas.microsoft.com/office/word/2010/wordprocessingDrawing" xmlns:wp="http://schemas.openxmlformats.org/drawingml/2006/wordprocessingDrawing" xmlns:w10="urn:schemas-microsoft-com:office:word" xmlns:w="http://schemas.openxmlformats.org/wordprocessingml/2006/main" xmlns:w14="http://schemas.microsoft.com/office/word/2010/wordml" xmlns:w15="http://schemas.microsoft.com/office/word/2012/wordml" xmlns:w16cex="http://schemas.microsoft.com/office/word/2018/wordml/cex" xmlns:w16cid="http://schemas.microsoft.com/office/word/2016/wordml/cid" xmlns:w16="http://schemas.microsoft.com/office/word/2018/wordml" xmlns:w16du="http://schemas.microsoft.com/office/word/2023/wordml/word16du" xmlns:w16sdtdh="http://schemas.microsoft.com/office/word/2020/wordml/sdtdatahash" xmlns:w16se="http://schemas.microsoft.com/office/word/2015/wordml/symex" xmlns:wpg="http://schemas.microsoft.com/office/word/2010/wordprocessingGroup" xmlns:wpi="http://schemas.microsoft.com/office/word/2010/wordprocessingInk" xmlns:wne="http://schemas.microsoft.com/office/word/2006/wordml" xmlns:wps="http://schemas.microsoft.com/office/word/2010/wordprocessingShape" mc:Ignorable="w14 w15 w16se w16cid w16 w16cex w16sdtdh wp14">
   <w:docParts>
     <w:docPart>
       <w:docPartPr>
@@ -6948,7 +6993,7 @@
 </file>
 
 <file path=word/glossary/fontTable.xml><?xml version="1.0" encoding="utf-8"?>
-<w:fonts xmlns:mc="http://schemas.openxmlformats.org/markup-compatibility/2006" xmlns:r="http://schemas.openxmlformats.org/officeDocument/2006/relationships" xmlns:w="http://schemas.openxmlformats.org/wordprocessingml/2006/main" xmlns:w14="http://schemas.microsoft.com/office/word/2010/wordml" xmlns:w15="http://schemas.microsoft.com/office/word/2012/wordml" xmlns:w16se="http://schemas.microsoft.com/office/word/2015/wordml/symex" mc:Ignorable="w14 w15 w16se">
+<w:fonts xmlns:mc="http://schemas.openxmlformats.org/markup-compatibility/2006" xmlns:r="http://schemas.openxmlformats.org/officeDocument/2006/relationships" xmlns:w="http://schemas.openxmlformats.org/wordprocessingml/2006/main" xmlns:w14="http://schemas.microsoft.com/office/word/2010/wordml" xmlns:w15="http://schemas.microsoft.com/office/word/2012/wordml" xmlns:w16cex="http://schemas.microsoft.com/office/word/2018/wordml/cex" xmlns:w16cid="http://schemas.microsoft.com/office/word/2016/wordml/cid" xmlns:w16="http://schemas.microsoft.com/office/word/2018/wordml" xmlns:w16sdtdh="http://schemas.microsoft.com/office/word/2020/wordml/sdtdatahash" xmlns:w16se="http://schemas.microsoft.com/office/word/2015/wordml/symex" mc:Ignorable="w14 w15 w16se w16cid w16 w16cex w16sdtdh">
   <w:font w:name="Symbol">
     <w:panose1 w:val="05050102010706020507"/>
     <w:charset w:val="02"/>
@@ -7004,14 +7049,14 @@
     <w:charset w:val="00"/>
     <w:family w:val="swiss"/>
     <w:pitch w:val="variable"/>
-    <w:sig w:usb0="E4002EFF" w:usb1="C000247B" w:usb2="00000009" w:usb3="00000000" w:csb0="000001FF" w:csb1="00000000"/>
+    <w:sig w:usb0="E4002EFF" w:usb1="C200247B" w:usb2="00000009" w:usb3="00000000" w:csb0="000001FF" w:csb1="00000000"/>
   </w:font>
   <w:font w:name="Calibri">
     <w:panose1 w:val="020F0502020204030204"/>
     <w:charset w:val="00"/>
     <w:family w:val="swiss"/>
     <w:pitch w:val="variable"/>
-    <w:sig w:usb0="E4002EFF" w:usb1="C000247B" w:usb2="00000009" w:usb3="00000000" w:csb0="000001FF" w:csb1="00000000"/>
+    <w:sig w:usb0="E4002EFF" w:usb1="C200247B" w:usb2="00000009" w:usb3="00000000" w:csb0="000001FF" w:csb1="00000000"/>
   </w:font>
   <w:font w:name="MS Gothic">
     <w:altName w:val="ＭＳ ゴシック"/>
@@ -7038,7 +7083,7 @@
 </file>
 
 <file path=word/glossary/settings.xml><?xml version="1.0" encoding="utf-8"?>
-<w:settings xmlns:mc="http://schemas.openxmlformats.org/markup-compatibility/2006" xmlns:o="urn:schemas-microsoft-com:office:office" xmlns:r="http://schemas.openxmlformats.org/officeDocument/2006/relationships" xmlns:m="http://schemas.openxmlformats.org/officeDocument/2006/math" xmlns:v="urn:schemas-microsoft-com:vml" xmlns:w10="urn:schemas-microsoft-com:office:word" xmlns:w="http://schemas.openxmlformats.org/wordprocessingml/2006/main" xmlns:w14="http://schemas.microsoft.com/office/word/2010/wordml" xmlns:w15="http://schemas.microsoft.com/office/word/2012/wordml" xmlns:w16se="http://schemas.microsoft.com/office/word/2015/wordml/symex" xmlns:sl="http://schemas.openxmlformats.org/schemaLibrary/2006/main" mc:Ignorable="w14 w15 w16se">
+<w:settings xmlns:mc="http://schemas.openxmlformats.org/markup-compatibility/2006" xmlns:o="urn:schemas-microsoft-com:office:office" xmlns:r="http://schemas.openxmlformats.org/officeDocument/2006/relationships" xmlns:m="http://schemas.openxmlformats.org/officeDocument/2006/math" xmlns:v="urn:schemas-microsoft-com:vml" xmlns:w10="urn:schemas-microsoft-com:office:word" xmlns:w="http://schemas.openxmlformats.org/wordprocessingml/2006/main" xmlns:w14="http://schemas.microsoft.com/office/word/2010/wordml" xmlns:w15="http://schemas.microsoft.com/office/word/2012/wordml" xmlns:w16cex="http://schemas.microsoft.com/office/word/2018/wordml/cex" xmlns:w16cid="http://schemas.microsoft.com/office/word/2016/wordml/cid" xmlns:w16="http://schemas.microsoft.com/office/word/2018/wordml" xmlns:w16sdtdh="http://schemas.microsoft.com/office/word/2020/wordml/sdtdatahash" xmlns:w16se="http://schemas.microsoft.com/office/word/2015/wordml/symex" xmlns:sl="http://schemas.openxmlformats.org/schemaLibrary/2006/main" mc:Ignorable="w14 w15 w16se w16cid w16 w16cex w16sdtdh">
   <w:view w:val="normal"/>
   <w:defaultTabStop w:val="720"/>
   <w:characterSpacingControl w:val="doNotCompress"/>
@@ -7048,10 +7093,12 @@
     <w:compatSetting w:name="overrideTableStyleFontSizeAndJustification" w:uri="http://schemas.microsoft.com/office/word" w:val="1"/>
     <w:compatSetting w:name="enableOpenTypeFeatures" w:uri="http://schemas.microsoft.com/office/word" w:val="1"/>
     <w:compatSetting w:name="doNotFlipMirrorIndents" w:uri="http://schemas.microsoft.com/office/word" w:val="1"/>
+    <w:compatSetting w:name="useWord2013TrackBottomHyphenation" w:uri="http://schemas.microsoft.com/office/word" w:val="1"/>
   </w:compat>
   <w:rsids>
     <w:rsidRoot w:val="0078663F"/>
     <w:rsid w:val="000B410F"/>
+    <w:rsid w:val="00122764"/>
     <w:rsid w:val="002C42C3"/>
     <w:rsid w:val="00355CA6"/>
     <w:rsid w:val="00414337"/>
@@ -7093,7 +7140,7 @@
 </file>
 
 <file path=word/glossary/styles.xml><?xml version="1.0" encoding="utf-8"?>
-<w:styles xmlns:mc="http://schemas.openxmlformats.org/markup-compatibility/2006" xmlns:r="http://schemas.openxmlformats.org/officeDocument/2006/relationships" xmlns:w="http://schemas.openxmlformats.org/wordprocessingml/2006/main" xmlns:w14="http://schemas.microsoft.com/office/word/2010/wordml" xmlns:w15="http://schemas.microsoft.com/office/word/2012/wordml" xmlns:w16se="http://schemas.microsoft.com/office/word/2015/wordml/symex" mc:Ignorable="w14 w15 w16se">
+<w:styles xmlns:mc="http://schemas.openxmlformats.org/markup-compatibility/2006" xmlns:r="http://schemas.openxmlformats.org/officeDocument/2006/relationships" xmlns:w="http://schemas.openxmlformats.org/wordprocessingml/2006/main" xmlns:w14="http://schemas.microsoft.com/office/word/2010/wordml" xmlns:w15="http://schemas.microsoft.com/office/word/2012/wordml" xmlns:w16cex="http://schemas.microsoft.com/office/word/2018/wordml/cex" xmlns:w16cid="http://schemas.microsoft.com/office/word/2016/wordml/cid" xmlns:w16="http://schemas.microsoft.com/office/word/2018/wordml" xmlns:w16sdtdh="http://schemas.microsoft.com/office/word/2020/wordml/sdtdatahash" xmlns:w16se="http://schemas.microsoft.com/office/word/2015/wordml/symex" mc:Ignorable="w14 w15 w16se w16cid w16 w16cex w16sdtdh">
   <w:docDefaults>
     <w:rPrDefault>
       <w:rPr>
@@ -7105,7 +7152,7 @@
     </w:rPrDefault>
     <w:pPrDefault/>
   </w:docDefaults>
-  <w:latentStyles w:defLockedState="0" w:defUIPriority="99" w:defSemiHidden="0" w:defUnhideWhenUsed="0" w:defQFormat="0" w:count="371">
+  <w:latentStyles w:defLockedState="0" w:defUIPriority="99" w:defSemiHidden="0" w:defUnhideWhenUsed="0" w:defQFormat="0" w:count="376">
     <w:lsdException w:name="Normal" w:uiPriority="0" w:qFormat="1"/>
     <w:lsdException w:name="heading 1" w:uiPriority="9" w:qFormat="1"/>
     <w:lsdException w:name="heading 2" w:semiHidden="1" w:uiPriority="9" w:unhideWhenUsed="1" w:qFormat="1"/>
@@ -7211,7 +7258,6 @@
     <w:lsdException w:name="HTML Sample" w:semiHidden="1" w:unhideWhenUsed="1"/>
     <w:lsdException w:name="HTML Typewriter" w:semiHidden="1" w:unhideWhenUsed="1"/>
     <w:lsdException w:name="HTML Variable" w:semiHidden="1" w:unhideWhenUsed="1"/>
-    <w:lsdException w:name="Normal Table" w:semiHidden="1" w:unhideWhenUsed="1"/>
     <w:lsdException w:name="annotation subject" w:semiHidden="1" w:unhideWhenUsed="1"/>
     <w:lsdException w:name="No List" w:semiHidden="1" w:unhideWhenUsed="1"/>
     <w:lsdException w:name="Outline List 1" w:semiHidden="1" w:unhideWhenUsed="1"/>
@@ -7254,11 +7300,8 @@
     <w:lsdException w:name="Table Contemporary" w:semiHidden="1" w:unhideWhenUsed="1"/>
     <w:lsdException w:name="Table Elegant" w:semiHidden="1" w:unhideWhenUsed="1"/>
     <w:lsdException w:name="Table Professional" w:semiHidden="1" w:unhideWhenUsed="1"/>
-    <w:lsdException w:name="Table Subtle 1" w:semiHidden="1" w:unhideWhenUsed="1"/>
     <w:lsdException w:name="Table Subtle 2" w:semiHidden="1" w:unhideWhenUsed="1"/>
     <w:lsdException w:name="Table Web 1" w:semiHidden="1" w:unhideWhenUsed="1"/>
-    <w:lsdException w:name="Table Web 2" w:semiHidden="1" w:unhideWhenUsed="1"/>
-    <w:lsdException w:name="Table Web 3" w:semiHidden="1" w:unhideWhenUsed="1"/>
     <w:lsdException w:name="Balloon Text" w:semiHidden="1" w:unhideWhenUsed="1"/>
     <w:lsdException w:name="Table Grid" w:uiPriority="59"/>
     <w:lsdException w:name="Table Theme" w:semiHidden="1" w:unhideWhenUsed="1"/>
@@ -7468,6 +7511,11 @@
     <w:lsdException w:name="List Table 5 Dark Accent 6" w:uiPriority="50"/>
     <w:lsdException w:name="List Table 6 Colorful Accent 6" w:uiPriority="51"/>
     <w:lsdException w:name="List Table 7 Colorful Accent 6" w:uiPriority="52"/>
+    <w:lsdException w:name="Mention" w:semiHidden="1" w:unhideWhenUsed="1"/>
+    <w:lsdException w:name="Smart Hyperlink" w:semiHidden="1" w:unhideWhenUsed="1"/>
+    <w:lsdException w:name="Hashtag" w:semiHidden="1" w:unhideWhenUsed="1"/>
+    <w:lsdException w:name="Unresolved Mention" w:semiHidden="1" w:unhideWhenUsed="1"/>
+    <w:lsdException w:name="Smart Link" w:semiHidden="1" w:unhideWhenUsed="1"/>
   </w:latentStyles>
   <w:style w:type="paragraph" w:default="1" w:styleId="Normal">
     <w:name w:val="Normal"/>
@@ -7516,7 +7564,7 @@
 </file>
 
 <file path=word/glossary/webSettings.xml><?xml version="1.0" encoding="utf-8"?>
-<w:webSettings xmlns:mc="http://schemas.openxmlformats.org/markup-compatibility/2006" xmlns:r="http://schemas.openxmlformats.org/officeDocument/2006/relationships" xmlns:w="http://schemas.openxmlformats.org/wordprocessingml/2006/main" xmlns:w14="http://schemas.microsoft.com/office/word/2010/wordml" xmlns:w15="http://schemas.microsoft.com/office/word/2012/wordml" xmlns:w16se="http://schemas.microsoft.com/office/word/2015/wordml/symex" mc:Ignorable="w14 w15 w16se">
+<w:webSettings xmlns:mc="http://schemas.openxmlformats.org/markup-compatibility/2006" xmlns:r="http://schemas.openxmlformats.org/officeDocument/2006/relationships" xmlns:w="http://schemas.openxmlformats.org/wordprocessingml/2006/main" xmlns:w14="http://schemas.microsoft.com/office/word/2010/wordml" xmlns:w15="http://schemas.microsoft.com/office/word/2012/wordml" xmlns:w16cex="http://schemas.microsoft.com/office/word/2018/wordml/cex" xmlns:w16cid="http://schemas.microsoft.com/office/word/2016/wordml/cid" xmlns:w16="http://schemas.microsoft.com/office/word/2018/wordml" xmlns:w16sdtdh="http://schemas.microsoft.com/office/word/2020/wordml/sdtdatahash" xmlns:w16se="http://schemas.microsoft.com/office/word/2015/wordml/symex" mc:Ignorable="w14 w15 w16se w16cid w16 w16cex w16sdtdh">
   <w:allowPNG/>
 </w:webSettings>
 </file>

</xml_diff>